<commit_message>
updated phone on resume
</commit_message>
<xml_diff>
--- a/assets/images/2018ResumeDeveloper.docx
+++ b/assets/images/2018ResumeDeveloper.docx
@@ -47,7 +47,14 @@
           <w:sz w:val="28"/>
           <w:szCs w:val="28"/>
         </w:rPr>
-        <w:t>609-414-2768</w:t>
+        <w:t>609-</w:t>
+      </w:r>
+      <w:r>
+        <w:rPr>
+          <w:sz w:val="28"/>
+          <w:szCs w:val="28"/>
+        </w:rPr>
+        <w:t>495-6227</w:t>
       </w:r>
       <w:r>
         <w:rPr>
@@ -66,6 +73,8 @@
           <w:t>josiepizzo@gmail.com</w:t>
         </w:r>
       </w:hyperlink>
+      <w:bookmarkStart w:id="0" w:name="_GoBack"/>
+      <w:bookmarkEnd w:id="0"/>
       <w:r>
         <w:rPr>
           <w:rStyle w:val="Hyperlink"/>
@@ -321,8 +330,6 @@
         </w:rPr>
         <w:t>Work as UX accessibility developer on release deployment for pharmacy site. Using NVDA and chrome vox.</w:t>
       </w:r>
-      <w:bookmarkStart w:id="0" w:name="_GoBack"/>
-      <w:bookmarkEnd w:id="0"/>
     </w:p>
     <w:p>
       <w:pPr>
@@ -4609,7 +4616,7 @@
 </file>
 
 <file path=customXml/itemProps1.xml><?xml version="1.0" encoding="utf-8"?>
-<ds:datastoreItem xmlns:ds="http://schemas.openxmlformats.org/officeDocument/2006/customXml" ds:itemID="{40E37CA6-34C0-4ED3-8699-EC72E5CF6436}">
+<ds:datastoreItem xmlns:ds="http://schemas.openxmlformats.org/officeDocument/2006/customXml" ds:itemID="{4D924681-74DF-463E-B104-79C1737E6C7A}">
   <ds:schemaRefs>
     <ds:schemaRef ds:uri="http://schemas.openxmlformats.org/officeDocument/2006/bibliography"/>
   </ds:schemaRefs>

</xml_diff>